<commit_message>
Initial upload of Tips and Tricks Added initial stub of IoT Shield Demo RTL
</commit_message>
<xml_diff>
--- a/Documentation/Useful Links.docx
+++ b/Documentation/Useful Links.docx
@@ -80,20 +80,14 @@
         </w:numPr>
       </w:pPr>
       <w:r>
-        <w:t xml:space="preserve">Quartus II </w:t>
-      </w:r>
-      <w:r>
-        <w:t xml:space="preserve">Web (Free) Edition </w:t>
-      </w:r>
-      <w:r>
-        <w:t xml:space="preserve">Software – </w:t>
+        <w:t xml:space="preserve">Quartus Software – </w:t>
       </w:r>
       <w:hyperlink r:id="rId7" w:history="1">
         <w:r>
           <w:rPr>
             <w:rStyle w:val="Hyperlink"/>
           </w:rPr>
-          <w:t>http://dl.altera.com/?edition=web</w:t>
+          <w:t>https://www.altera.com/download/software/quartus-ii-se/12.1sp1</w:t>
         </w:r>
       </w:hyperlink>
       <w:r>
@@ -164,77 +158,35 @@
       <w:r>
         <w:t xml:space="preserve">Gen 1 - </w:t>
       </w:r>
-      <w:bookmarkStart w:id="0" w:name="_GoBack"/>
-      <w:r>
-        <w:fldChar w:fldCharType="begin"/>
-      </w:r>
-      <w:r>
-        <w:instrText xml:space="preserve"> HYPERLINK "</w:instrText>
-      </w:r>
-      <w:r>
-        <w:instrText>http://intel.ly/1qKEq0U</w:instrText>
-      </w:r>
-      <w:r>
-        <w:instrText xml:space="preserve">" </w:instrText>
-      </w:r>
-      <w:r>
-        <w:fldChar w:fldCharType="separate"/>
-      </w:r>
-      <w:r>
-        <w:rPr>
-          <w:rStyle w:val="Hyperlink"/>
-        </w:rPr>
-        <w:t>http://</w:t>
-      </w:r>
-      <w:r>
-        <w:rPr>
-          <w:rStyle w:val="Hyperlink"/>
-        </w:rPr>
-        <w:t>i</w:t>
-      </w:r>
-      <w:r>
-        <w:rPr>
-          <w:rStyle w:val="Hyperlink"/>
-        </w:rPr>
-        <w:t>ntel.ly/1qKEq0U</w:t>
-      </w:r>
-      <w:r>
-        <w:fldChar w:fldCharType="end"/>
-      </w:r>
-      <w:r>
-        <w:t xml:space="preserve"> </w:t>
-      </w:r>
-      <w:bookmarkEnd w:id="0"/>
-    </w:p>
-    <w:p>
-      <w:pPr>
-        <w:pStyle w:val="ListParagraph"/>
-        <w:numPr>
-          <w:ilvl w:val="2"/>
-          <w:numId w:val="2"/>
-        </w:numPr>
-      </w:pPr>
-      <w:r>
-        <w:t xml:space="preserve">Gen 2 - </w:t>
-      </w:r>
       <w:hyperlink r:id="rId9" w:history="1">
         <w:r>
           <w:rPr>
             <w:rStyle w:val="Hyperlink"/>
           </w:rPr>
-          <w:t>http://intel.ly/1</w:t>
+          <w:t>http://intel.ly/1qKEq0U</w:t>
         </w:r>
+      </w:hyperlink>
+      <w:r>
+        <w:t xml:space="preserve"> </w:t>
+      </w:r>
+    </w:p>
+    <w:p>
+      <w:pPr>
+        <w:pStyle w:val="ListParagraph"/>
+        <w:numPr>
+          <w:ilvl w:val="2"/>
+          <w:numId w:val="2"/>
+        </w:numPr>
+      </w:pPr>
+      <w:r>
+        <w:t xml:space="preserve">Gen 2 - </w:t>
+      </w:r>
+      <w:hyperlink r:id="rId10" w:history="1">
         <w:r>
           <w:rPr>
             <w:rStyle w:val="Hyperlink"/>
           </w:rPr>
-          <w:t>q</w:t>
-        </w:r>
-        <w:r>
-          <w:rPr>
-            <w:rStyle w:val="Hyperlink"/>
-          </w:rPr>
-          <w:t>HVG6U</w:t>
+          <w:t>http://intel.ly/1qHVG6U</w:t>
         </w:r>
       </w:hyperlink>
       <w:r>
@@ -252,7 +204,7 @@
       <w:r>
         <w:t xml:space="preserve">Galileo Software - </w:t>
       </w:r>
-      <w:hyperlink r:id="rId10" w:history="1">
+      <w:hyperlink r:id="rId11" w:history="1">
         <w:r>
           <w:rPr>
             <w:rStyle w:val="Hyperlink"/>
@@ -275,7 +227,7 @@
       <w:r>
         <w:t xml:space="preserve">Maker Forums - </w:t>
       </w:r>
-      <w:hyperlink r:id="rId11" w:history="1">
+      <w:hyperlink r:id="rId12" w:history="1">
         <w:r>
           <w:rPr>
             <w:rStyle w:val="Hyperlink"/>
@@ -298,7 +250,7 @@
       <w:r>
         <w:t xml:space="preserve">Quark Documentation - </w:t>
       </w:r>
-      <w:hyperlink r:id="rId12" w:history="1">
+      <w:hyperlink r:id="rId13" w:history="1">
         <w:r>
           <w:rPr>
             <w:rStyle w:val="Hyperlink"/>
@@ -372,7 +324,7 @@
       <w:r>
         <w:t xml:space="preserve"> </w:t>
       </w:r>
-      <w:hyperlink r:id="rId13" w:history="1">
+      <w:hyperlink r:id="rId14" w:history="1">
         <w:r>
           <w:rPr>
             <w:rStyle w:val="Hyperlink"/>
@@ -398,7 +350,7 @@
       <w:r>
         <w:t xml:space="preserve">IP Factory (Generating another IP core) - </w:t>
       </w:r>
-      <w:hyperlink r:id="rId14" w:history="1">
+      <w:hyperlink r:id="rId15" w:history="1">
         <w:r>
           <w:rPr>
             <w:rStyle w:val="Hyperlink"/>
@@ -410,6 +362,18 @@
         <w:t xml:space="preserve"> </w:t>
       </w:r>
     </w:p>
+    <w:p/>
+    <w:p>
+      <w:bookmarkStart w:id="0" w:name="_GoBack"/>
+      <w:bookmarkEnd w:id="0"/>
+      <w:r>
+        <w:t xml:space="preserve">Please don’t hesitate to add to this document </w:t>
+      </w:r>
+      <w:r>
+        <w:sym w:font="Wingdings" w:char="F04A"/>
+      </w:r>
+    </w:p>
+    <w:p/>
     <w:sectPr>
       <w:pgSz w:w="12240" w:h="15840"/>
       <w:pgMar w:top="1440" w:right="1440" w:bottom="1440" w:left="1440" w:header="720" w:footer="720" w:gutter="0"/>

</xml_diff>